<commit_message>
dodanie pdf nifti format
</commit_message>
<xml_diff>
--- a/Plan pracy.docx
+++ b/Plan pracy.docx
@@ -9,18 +9,49 @@
     </w:p>
     <w:p/>
     <w:p>
+      <w:r>
+        <w:t xml:space="preserve">Nie musimy prosić nikogo o instalowanie źródeł/bibliotek C, </w:t>
+      </w:r>
+      <w:proofErr w:type="spellStart"/>
+      <w:r>
+        <w:t>pythona</w:t>
+      </w:r>
+      <w:proofErr w:type="spellEnd"/>
+      <w:r>
+        <w:t xml:space="preserve"> na serwerze MINI. Sami możemy skopiować źródła, skompilować.</w:t>
+      </w:r>
+      <w:bookmarkStart w:id="0" w:name="_GoBack"/>
+      <w:bookmarkEnd w:id="0"/>
+    </w:p>
+    <w:p>
       <w:pPr>
         <w:pStyle w:val="Akapitzlist"/>
         <w:numPr>
           <w:ilvl w:val="0"/>
           <w:numId w:val="1"/>
         </w:numPr>
-      </w:pPr>
-      <w:r>
+        <w:rPr>
+          <w:strike/>
+        </w:rPr>
+      </w:pPr>
+      <w:r>
+        <w:rPr>
+          <w:strike/>
+        </w:rPr>
         <w:t>Umieścić ten dokument (plan pracy) w repozytorium do jego wglądu i edycji</w:t>
       </w:r>
-      <w:bookmarkStart w:id="0" w:name="_GoBack"/>
-      <w:bookmarkEnd w:id="0"/>
+    </w:p>
+    <w:p>
+      <w:pPr>
+        <w:pStyle w:val="Akapitzlist"/>
+        <w:numPr>
+          <w:ilvl w:val="0"/>
+          <w:numId w:val="1"/>
+        </w:numPr>
+      </w:pPr>
+      <w:r>
+        <w:t>Zbadać przykłady ICA jakie dane wchodzą, jakie wychodzą</w:t>
+      </w:r>
     </w:p>
     <w:p>
       <w:pPr>
@@ -37,15 +68,39 @@
         <w:rPr>
           <w:b/>
         </w:rPr>
-        <w:t>Wybrać odpowiednią implementację ICA w matlabie</w:t>
-      </w:r>
+        <w:t xml:space="preserve">Wybrać odpowiednią implementację ICA w </w:t>
+      </w:r>
+      <w:proofErr w:type="spellStart"/>
+      <w:r>
+        <w:rPr>
+          <w:b/>
+        </w:rPr>
+        <w:t>matlabie</w:t>
+      </w:r>
+      <w:proofErr w:type="spellEnd"/>
     </w:p>
     <w:p>
       <w:pPr>
         <w:pStyle w:val="Akapitzlist"/>
       </w:pPr>
       <w:r>
-        <w:t>Wybrać implementację ICA w matlabie, dane z openfmri  (czy skądkolwiek), zobaczyć wyniki, co to daje. Skonsultować z profesorem. Należy wybrać taką implementację abyśmy mieli pewność, że ona działa a wtedy dopiero możemy przechodzić do implementacji w C/C++ na CPU i CUDA.</w:t>
+        <w:t xml:space="preserve">Wybrać implementację ICA w </w:t>
+      </w:r>
+      <w:proofErr w:type="spellStart"/>
+      <w:r>
+        <w:t>matlabie</w:t>
+      </w:r>
+      <w:proofErr w:type="spellEnd"/>
+      <w:r>
+        <w:t xml:space="preserve">, dane z </w:t>
+      </w:r>
+      <w:proofErr w:type="spellStart"/>
+      <w:r>
+        <w:t>openfmri</w:t>
+      </w:r>
+      <w:proofErr w:type="spellEnd"/>
+      <w:r>
+        <w:t xml:space="preserve">  (czy skądkolwiek), zobaczyć wyniki, co to daje. Skonsultować z profesorem. Należy wybrać taką implementację abyśmy mieli pewność, że ona działa a wtedy dopiero możemy przechodzić do implementacji w C/C++ na CPU i CUDA.</w:t>
       </w:r>
     </w:p>
     <w:sectPr>

</xml_diff>

<commit_message>
plan pracy i zapisywanie macierzy VT do pliku
</commit_message>
<xml_diff>
--- a/Plan pracy.docx
+++ b/Plan pracy.docx
@@ -131,11 +131,29 @@
       <w:r>
         <w:t xml:space="preserve"> (kolejne operacje na macierzach)</w:t>
       </w:r>
+      <w:r>
+        <w:t xml:space="preserve"> – a tak to z interfejsem host trzeba robić kolejne transfery pamięci.</w:t>
+      </w:r>
+    </w:p>
+    <w:p>
+      <w:r>
+        <w:t>UWAGA:  a może gdyby się udało zmniejszyć rozmiar m macierzy (liczbę wierszy, kosztem liczby kolumn oczywiście)</w:t>
+      </w:r>
+      <w:r>
+        <w:t xml:space="preserve"> to uzyskalibyśmy przyspieszenie? Wtedy jeden woksel nie mieściłby się w jednej kolumnie. Czy takie rozwiązanie jest możliwe? – zapytać się Gonzalo.</w:t>
+      </w:r>
+    </w:p>
+    <w:p>
+      <w:r>
+        <w:t>- przed tym jak spróbujesz ich zapytać, wykonaj w ogóle testy (nie zwracając większej uwagi na to czy taka operacja ma sens w świetle naszego algorytmu) czy to poprawia wydajność programu!</w:t>
+      </w:r>
+    </w:p>
+    <w:p>
+      <w:r>
+        <w:t>- zapytać ich jak im się współpracuje z lekarzami w hiszpani/ Walencji</w:t>
+      </w:r>
       <w:bookmarkStart w:id="0" w:name="_GoBack"/>
       <w:bookmarkEnd w:id="0"/>
-      <w:r>
-        <w:t xml:space="preserve"> – a tak to z interfejsem host trzeba robić kolejne transfery pamięci.</w:t>
-      </w:r>
     </w:p>
     <w:sectPr>
       <w:pgSz w:w="11906" w:h="16838"/>

</xml_diff>

<commit_message>
implementacja funkcji mu na gpu
</commit_message>
<xml_diff>
--- a/Plan pracy.docx
+++ b/Plan pracy.docx
@@ -151,6 +151,37 @@
     <w:p>
       <w:r>
         <w:t>- zapytać ich jak im się współpracuje z lekarzami w hiszpani/ Walencji</w:t>
+      </w:r>
+    </w:p>
+    <w:p/>
+    <w:p>
+      <w:r>
+        <w:t>Obliczenia mu:</w:t>
+      </w:r>
+    </w:p>
+    <w:p/>
+    <w:p>
+      <w:r>
+        <w:t>size(data_r’) = 121 x 163840</w:t>
+      </w:r>
+    </w:p>
+    <w:p>
+      <w:r>
+        <w:t xml:space="preserve">Mamy 121 wierszy i 163840 kolumn. W wyniku otrzymujemy wektor mu rozmiaru 1x163840, który zawiera średnie każdej z kolumn </w:t>
+      </w:r>
+      <w:r>
+        <w:rPr>
+          <w:b/>
+        </w:rPr>
+        <w:t>data_r’</w:t>
+      </w:r>
+      <w:r>
+        <w:t>.</w:t>
+      </w:r>
+    </w:p>
+    <w:p>
+      <w:r>
+        <w:t>Na szczęście dane trzymane są kolumnowo, więc łatwo będzie to zoptymalizować na CUDA</w:t>
       </w:r>
       <w:bookmarkStart w:id="0" w:name="_GoBack"/>
       <w:bookmarkEnd w:id="0"/>

</xml_diff>